<commit_message>
commit on master branch
</commit_message>
<xml_diff>
--- a/Songs.DOCX
+++ b/Songs.DOCX
@@ -443,27 +443,67 @@
           <w:szCs w:val="24"/>
           <w:lang w:val="ru-RU" w:eastAsia="ru-RU"/>
         </w:rPr>
-        <w:t>Yo</w:t>
-      </w:r>
-      <w:proofErr w:type="spellEnd"/>
-      <w:r>
-        <w:rPr>
-          <w:rFonts w:ascii="Times New Roman" w:eastAsia="Times New Roman" w:hAnsi="Times New Roman" w:cs="Times New Roman"/>
-          <w:sz w:val="24"/>
-          <w:szCs w:val="24"/>
-          <w:lang w:val="ru-RU" w:eastAsia="ru-RU"/>
-        </w:rPr>
-        <w:t xml:space="preserve">, </w:t>
-      </w:r>
-      <w:proofErr w:type="spellStart"/>
-      <w:r>
-        <w:rPr>
-          <w:rFonts w:ascii="Times New Roman" w:eastAsia="Times New Roman" w:hAnsi="Times New Roman" w:cs="Times New Roman"/>
-          <w:sz w:val="24"/>
-          <w:szCs w:val="24"/>
-          <w:lang w:val="ru-RU" w:eastAsia="ru-RU"/>
-        </w:rPr>
-        <w:t>Harry</w:t>
+        <w:t>Ron</w:t>
+      </w:r>
+      <w:proofErr w:type="spellEnd"/>
+      <w:r>
+        <w:rPr>
+          <w:rFonts w:ascii="Times New Roman" w:eastAsia="Times New Roman" w:hAnsi="Times New Roman" w:cs="Times New Roman"/>
+          <w:sz w:val="24"/>
+          <w:szCs w:val="24"/>
+          <w:lang w:val="ru-RU" w:eastAsia="ru-RU"/>
+        </w:rPr>
+        <w:t xml:space="preserve"> </w:t>
+      </w:r>
+      <w:proofErr w:type="spellStart"/>
+      <w:r>
+        <w:rPr>
+          <w:rFonts w:ascii="Times New Roman" w:eastAsia="Times New Roman" w:hAnsi="Times New Roman" w:cs="Times New Roman"/>
+          <w:sz w:val="24"/>
+          <w:szCs w:val="24"/>
+          <w:lang w:val="ru-RU" w:eastAsia="ru-RU"/>
+        </w:rPr>
+        <w:t>breaks</w:t>
+      </w:r>
+      <w:proofErr w:type="spellEnd"/>
+      <w:r>
+        <w:rPr>
+          <w:rFonts w:ascii="Times New Roman" w:eastAsia="Times New Roman" w:hAnsi="Times New Roman" w:cs="Times New Roman"/>
+          <w:sz w:val="24"/>
+          <w:szCs w:val="24"/>
+          <w:lang w:val="ru-RU" w:eastAsia="ru-RU"/>
+        </w:rPr>
+        <w:t xml:space="preserve"> </w:t>
+      </w:r>
+      <w:proofErr w:type="spellStart"/>
+      <w:r>
+        <w:rPr>
+          <w:rFonts w:ascii="Times New Roman" w:eastAsia="Times New Roman" w:hAnsi="Times New Roman" w:cs="Times New Roman"/>
+          <w:sz w:val="24"/>
+          <w:szCs w:val="24"/>
+          <w:lang w:val="ru-RU" w:eastAsia="ru-RU"/>
+        </w:rPr>
+        <w:t>his</w:t>
+      </w:r>
+      <w:proofErr w:type="spellEnd"/>
+      <w:r>
+        <w:rPr>
+          <w:rFonts w:ascii="Times New Roman" w:eastAsia="Times New Roman" w:hAnsi="Times New Roman" w:cs="Times New Roman"/>
+          <w:sz w:val="24"/>
+          <w:szCs w:val="24"/>
+          <w:lang w:val="ru-RU" w:eastAsia="ru-RU"/>
+        </w:rPr>
+        <w:t xml:space="preserve"> </w:t>
+      </w:r>
+      <w:proofErr w:type="spellStart"/>
+      <w:r>
+        <w:rPr>
+          <w:rFonts w:ascii="Times New Roman" w:eastAsia="Times New Roman" w:hAnsi="Times New Roman" w:cs="Times New Roman"/>
+          <w:sz w:val="24"/>
+          <w:szCs w:val="24"/>
+          <w:lang w:val="ru-RU" w:eastAsia="ru-RU"/>
+        </w:rPr>
+        <w:t>wand</w:t>
       </w:r>
       <w:proofErr w:type="spellEnd"/>
       <w:r>
@@ -483,27 +523,147 @@
           <w:szCs w:val="24"/>
           <w:lang w:val="ru-RU" w:eastAsia="ru-RU"/>
         </w:rPr>
-        <w:t>You</w:t>
-      </w:r>
-      <w:proofErr w:type="spellEnd"/>
-      <w:r>
-        <w:rPr>
-          <w:rFonts w:ascii="Times New Roman" w:eastAsia="Times New Roman" w:hAnsi="Times New Roman" w:cs="Times New Roman"/>
-          <w:sz w:val="24"/>
-          <w:szCs w:val="24"/>
-          <w:lang w:val="ru-RU" w:eastAsia="ru-RU"/>
-        </w:rPr>
-        <w:t xml:space="preserve"> a </w:t>
-      </w:r>
-      <w:proofErr w:type="spellStart"/>
-      <w:r>
-        <w:rPr>
-          <w:rFonts w:ascii="Times New Roman" w:eastAsia="Times New Roman" w:hAnsi="Times New Roman" w:cs="Times New Roman"/>
-          <w:sz w:val="24"/>
-          <w:szCs w:val="24"/>
-          <w:lang w:val="ru-RU" w:eastAsia="ru-RU"/>
-        </w:rPr>
-        <w:t>wizard</w:t>
+        <w:t>Now</w:t>
+      </w:r>
+      <w:proofErr w:type="spellEnd"/>
+      <w:r>
+        <w:rPr>
+          <w:rFonts w:ascii="Times New Roman" w:eastAsia="Times New Roman" w:hAnsi="Times New Roman" w:cs="Times New Roman"/>
+          <w:sz w:val="24"/>
+          <w:szCs w:val="24"/>
+          <w:lang w:val="ru-RU" w:eastAsia="ru-RU"/>
+        </w:rPr>
+        <w:t xml:space="preserve"> </w:t>
+      </w:r>
+      <w:proofErr w:type="spellStart"/>
+      <w:r>
+        <w:rPr>
+          <w:rFonts w:ascii="Times New Roman" w:eastAsia="Times New Roman" w:hAnsi="Times New Roman" w:cs="Times New Roman"/>
+          <w:sz w:val="24"/>
+          <w:szCs w:val="24"/>
+          <w:lang w:val="ru-RU" w:eastAsia="ru-RU"/>
+        </w:rPr>
+        <w:t>Ginny's</w:t>
+      </w:r>
+      <w:proofErr w:type="spellEnd"/>
+      <w:r>
+        <w:rPr>
+          <w:rFonts w:ascii="Times New Roman" w:eastAsia="Times New Roman" w:hAnsi="Times New Roman" w:cs="Times New Roman"/>
+          <w:sz w:val="24"/>
+          <w:szCs w:val="24"/>
+          <w:lang w:val="ru-RU" w:eastAsia="ru-RU"/>
+        </w:rPr>
+        <w:t xml:space="preserve"> </w:t>
+      </w:r>
+      <w:proofErr w:type="spellStart"/>
+      <w:r>
+        <w:rPr>
+          <w:rFonts w:ascii="Times New Roman" w:eastAsia="Times New Roman" w:hAnsi="Times New Roman" w:cs="Times New Roman"/>
+          <w:sz w:val="24"/>
+          <w:szCs w:val="24"/>
+          <w:lang w:val="ru-RU" w:eastAsia="ru-RU"/>
+        </w:rPr>
+        <w:t>gone</w:t>
+      </w:r>
+      <w:proofErr w:type="spellEnd"/>
+      <w:r>
+        <w:rPr>
+          <w:rFonts w:ascii="Times New Roman" w:eastAsia="Times New Roman" w:hAnsi="Times New Roman" w:cs="Times New Roman"/>
+          <w:sz w:val="24"/>
+          <w:szCs w:val="24"/>
+          <w:lang w:val="ru-RU" w:eastAsia="ru-RU"/>
+        </w:rPr>
+        <w:br/>
+      </w:r>
+      <w:proofErr w:type="spellStart"/>
+      <w:r>
+        <w:rPr>
+          <w:rFonts w:ascii="Times New Roman" w:eastAsia="Times New Roman" w:hAnsi="Times New Roman" w:cs="Times New Roman"/>
+          <w:sz w:val="24"/>
+          <w:szCs w:val="24"/>
+          <w:lang w:val="ru-RU" w:eastAsia="ru-RU"/>
+        </w:rPr>
+        <w:t>And</w:t>
+      </w:r>
+      <w:proofErr w:type="spellEnd"/>
+      <w:r>
+        <w:rPr>
+          <w:rFonts w:ascii="Times New Roman" w:eastAsia="Times New Roman" w:hAnsi="Times New Roman" w:cs="Times New Roman"/>
+          <w:sz w:val="24"/>
+          <w:szCs w:val="24"/>
+          <w:lang w:val="ru-RU" w:eastAsia="ru-RU"/>
+        </w:rPr>
+        <w:t xml:space="preserve"> </w:t>
+      </w:r>
+      <w:proofErr w:type="spellStart"/>
+      <w:r>
+        <w:rPr>
+          <w:rFonts w:ascii="Times New Roman" w:eastAsia="Times New Roman" w:hAnsi="Times New Roman" w:cs="Times New Roman"/>
+          <w:sz w:val="24"/>
+          <w:szCs w:val="24"/>
+          <w:lang w:val="ru-RU" w:eastAsia="ru-RU"/>
+        </w:rPr>
+        <w:t>Harry's</w:t>
+      </w:r>
+      <w:proofErr w:type="spellEnd"/>
+      <w:r>
+        <w:rPr>
+          <w:rFonts w:ascii="Times New Roman" w:eastAsia="Times New Roman" w:hAnsi="Times New Roman" w:cs="Times New Roman"/>
+          <w:sz w:val="24"/>
+          <w:szCs w:val="24"/>
+          <w:lang w:val="ru-RU" w:eastAsia="ru-RU"/>
+        </w:rPr>
+        <w:t xml:space="preserve"> </w:t>
+      </w:r>
+      <w:proofErr w:type="spellStart"/>
+      <w:r>
+        <w:rPr>
+          <w:rFonts w:ascii="Times New Roman" w:eastAsia="Times New Roman" w:hAnsi="Times New Roman" w:cs="Times New Roman"/>
+          <w:sz w:val="24"/>
+          <w:szCs w:val="24"/>
+          <w:lang w:val="ru-RU" w:eastAsia="ru-RU"/>
+        </w:rPr>
+        <w:t>in</w:t>
+      </w:r>
+      <w:proofErr w:type="spellEnd"/>
+      <w:r>
+        <w:rPr>
+          <w:rFonts w:ascii="Times New Roman" w:eastAsia="Times New Roman" w:hAnsi="Times New Roman" w:cs="Times New Roman"/>
+          <w:sz w:val="24"/>
+          <w:szCs w:val="24"/>
+          <w:lang w:val="ru-RU" w:eastAsia="ru-RU"/>
+        </w:rPr>
+        <w:t xml:space="preserve"> </w:t>
+      </w:r>
+      <w:proofErr w:type="spellStart"/>
+      <w:r>
+        <w:rPr>
+          <w:rFonts w:ascii="Times New Roman" w:eastAsia="Times New Roman" w:hAnsi="Times New Roman" w:cs="Times New Roman"/>
+          <w:sz w:val="24"/>
+          <w:szCs w:val="24"/>
+          <w:lang w:val="ru-RU" w:eastAsia="ru-RU"/>
+        </w:rPr>
+        <w:t>mortal</w:t>
+      </w:r>
+      <w:proofErr w:type="spellEnd"/>
+      <w:r>
+        <w:rPr>
+          <w:rFonts w:ascii="Times New Roman" w:eastAsia="Times New Roman" w:hAnsi="Times New Roman" w:cs="Times New Roman"/>
+          <w:sz w:val="24"/>
+          <w:szCs w:val="24"/>
+          <w:lang w:val="ru-RU" w:eastAsia="ru-RU"/>
+        </w:rPr>
+        <w:t xml:space="preserve"> </w:t>
+      </w:r>
+      <w:proofErr w:type="spellStart"/>
+      <w:r>
+        <w:rPr>
+          <w:rFonts w:ascii="Times New Roman" w:eastAsia="Times New Roman" w:hAnsi="Times New Roman" w:cs="Times New Roman"/>
+          <w:sz w:val="24"/>
+          <w:szCs w:val="24"/>
+          <w:lang w:val="ru-RU" w:eastAsia="ru-RU"/>
+        </w:rPr>
+        <w:t>danger</w:t>
       </w:r>
       <w:proofErr w:type="spellEnd"/>
     </w:p>
@@ -525,67 +685,47 @@
           <w:szCs w:val="24"/>
           <w:lang w:val="ru-RU" w:eastAsia="ru-RU"/>
         </w:rPr>
-        <w:t>Harry</w:t>
-      </w:r>
-      <w:proofErr w:type="spellEnd"/>
-      <w:r>
-        <w:rPr>
-          <w:rFonts w:ascii="Times New Roman" w:eastAsia="Times New Roman" w:hAnsi="Times New Roman" w:cs="Times New Roman"/>
-          <w:sz w:val="24"/>
-          <w:szCs w:val="24"/>
-          <w:lang w:val="ru-RU" w:eastAsia="ru-RU"/>
-        </w:rPr>
-        <w:t xml:space="preserve"> </w:t>
-      </w:r>
-      <w:proofErr w:type="spellStart"/>
-      <w:r>
-        <w:rPr>
-          <w:rFonts w:ascii="Times New Roman" w:eastAsia="Times New Roman" w:hAnsi="Times New Roman" w:cs="Times New Roman"/>
-          <w:sz w:val="24"/>
-          <w:szCs w:val="24"/>
-          <w:lang w:val="ru-RU" w:eastAsia="ru-RU"/>
-        </w:rPr>
-        <w:t>goes</w:t>
-      </w:r>
-      <w:proofErr w:type="spellEnd"/>
-      <w:r>
-        <w:rPr>
-          <w:rFonts w:ascii="Times New Roman" w:eastAsia="Times New Roman" w:hAnsi="Times New Roman" w:cs="Times New Roman"/>
-          <w:sz w:val="24"/>
-          <w:szCs w:val="24"/>
-          <w:lang w:val="ru-RU" w:eastAsia="ru-RU"/>
-        </w:rPr>
-        <w:t xml:space="preserve"> </w:t>
-      </w:r>
-      <w:proofErr w:type="spellStart"/>
-      <w:r>
-        <w:rPr>
-          <w:rFonts w:ascii="Times New Roman" w:eastAsia="Times New Roman" w:hAnsi="Times New Roman" w:cs="Times New Roman"/>
-          <w:sz w:val="24"/>
-          <w:szCs w:val="24"/>
-          <w:lang w:val="ru-RU" w:eastAsia="ru-RU"/>
-        </w:rPr>
-        <w:t>to</w:t>
-      </w:r>
-      <w:proofErr w:type="spellEnd"/>
-      <w:r>
-        <w:rPr>
-          <w:rFonts w:ascii="Times New Roman" w:eastAsia="Times New Roman" w:hAnsi="Times New Roman" w:cs="Times New Roman"/>
-          <w:sz w:val="24"/>
-          <w:szCs w:val="24"/>
-          <w:lang w:val="ru-RU" w:eastAsia="ru-RU"/>
-        </w:rPr>
-        <w:t xml:space="preserve"> </w:t>
-      </w:r>
-      <w:proofErr w:type="spellStart"/>
-      <w:r>
-        <w:rPr>
-          <w:rFonts w:ascii="Times New Roman" w:eastAsia="Times New Roman" w:hAnsi="Times New Roman" w:cs="Times New Roman"/>
-          <w:sz w:val="24"/>
-          <w:szCs w:val="24"/>
-          <w:lang w:val="ru-RU" w:eastAsia="ru-RU"/>
-        </w:rPr>
-        <w:t>Hogwarts</w:t>
+        <w:t>Tom</w:t>
+      </w:r>
+      <w:proofErr w:type="spellEnd"/>
+      <w:r>
+        <w:rPr>
+          <w:rFonts w:ascii="Times New Roman" w:eastAsia="Times New Roman" w:hAnsi="Times New Roman" w:cs="Times New Roman"/>
+          <w:sz w:val="24"/>
+          <w:szCs w:val="24"/>
+          <w:lang w:val="ru-RU" w:eastAsia="ru-RU"/>
+        </w:rPr>
+        <w:t xml:space="preserve"> </w:t>
+      </w:r>
+      <w:proofErr w:type="spellStart"/>
+      <w:r>
+        <w:rPr>
+          <w:rFonts w:ascii="Times New Roman" w:eastAsia="Times New Roman" w:hAnsi="Times New Roman" w:cs="Times New Roman"/>
+          <w:sz w:val="24"/>
+          <w:szCs w:val="24"/>
+          <w:lang w:val="ru-RU" w:eastAsia="ru-RU"/>
+        </w:rPr>
+        <w:t>Riddle</w:t>
+      </w:r>
+      <w:proofErr w:type="spellEnd"/>
+      <w:r>
+        <w:rPr>
+          <w:rFonts w:ascii="Times New Roman" w:eastAsia="Times New Roman" w:hAnsi="Times New Roman" w:cs="Times New Roman"/>
+          <w:sz w:val="24"/>
+          <w:szCs w:val="24"/>
+          <w:lang w:val="ru-RU" w:eastAsia="ru-RU"/>
+        </w:rPr>
+        <w:t xml:space="preserve"> </w:t>
+      </w:r>
+      <w:proofErr w:type="spellStart"/>
+      <w:r>
+        <w:rPr>
+          <w:rFonts w:ascii="Times New Roman" w:eastAsia="Times New Roman" w:hAnsi="Times New Roman" w:cs="Times New Roman"/>
+          <w:sz w:val="24"/>
+          <w:szCs w:val="24"/>
+          <w:lang w:val="ru-RU" w:eastAsia="ru-RU"/>
+        </w:rPr>
+        <w:t>hides</w:t>
       </w:r>
       <w:proofErr w:type="spellEnd"/>
       <w:r>
@@ -605,87 +745,47 @@
           <w:szCs w:val="24"/>
           <w:lang w:val="ru-RU" w:eastAsia="ru-RU"/>
         </w:rPr>
-        <w:t>He</w:t>
-      </w:r>
-      <w:proofErr w:type="spellEnd"/>
-      <w:r>
-        <w:rPr>
-          <w:rFonts w:ascii="Times New Roman" w:eastAsia="Times New Roman" w:hAnsi="Times New Roman" w:cs="Times New Roman"/>
-          <w:sz w:val="24"/>
-          <w:szCs w:val="24"/>
-          <w:lang w:val="ru-RU" w:eastAsia="ru-RU"/>
-        </w:rPr>
-        <w:t xml:space="preserve"> </w:t>
-      </w:r>
-      <w:proofErr w:type="spellStart"/>
-      <w:r>
-        <w:rPr>
-          <w:rFonts w:ascii="Times New Roman" w:eastAsia="Times New Roman" w:hAnsi="Times New Roman" w:cs="Times New Roman"/>
-          <w:sz w:val="24"/>
-          <w:szCs w:val="24"/>
-          <w:lang w:val="ru-RU" w:eastAsia="ru-RU"/>
-        </w:rPr>
-        <w:t>meets</w:t>
-      </w:r>
-      <w:proofErr w:type="spellEnd"/>
-      <w:r>
-        <w:rPr>
-          <w:rFonts w:ascii="Times New Roman" w:eastAsia="Times New Roman" w:hAnsi="Times New Roman" w:cs="Times New Roman"/>
-          <w:sz w:val="24"/>
-          <w:szCs w:val="24"/>
-          <w:lang w:val="ru-RU" w:eastAsia="ru-RU"/>
-        </w:rPr>
-        <w:t xml:space="preserve"> </w:t>
-      </w:r>
-      <w:proofErr w:type="spellStart"/>
-      <w:r>
-        <w:rPr>
-          <w:rFonts w:ascii="Times New Roman" w:eastAsia="Times New Roman" w:hAnsi="Times New Roman" w:cs="Times New Roman"/>
-          <w:sz w:val="24"/>
-          <w:szCs w:val="24"/>
-          <w:lang w:val="ru-RU" w:eastAsia="ru-RU"/>
-        </w:rPr>
-        <w:t>Ron</w:t>
-      </w:r>
-      <w:proofErr w:type="spellEnd"/>
-      <w:r>
-        <w:rPr>
-          <w:rFonts w:ascii="Times New Roman" w:eastAsia="Times New Roman" w:hAnsi="Times New Roman" w:cs="Times New Roman"/>
-          <w:sz w:val="24"/>
-          <w:szCs w:val="24"/>
-          <w:lang w:val="ru-RU" w:eastAsia="ru-RU"/>
-        </w:rPr>
-        <w:t xml:space="preserve"> </w:t>
-      </w:r>
-      <w:proofErr w:type="spellStart"/>
-      <w:r>
-        <w:rPr>
-          <w:rFonts w:ascii="Times New Roman" w:eastAsia="Times New Roman" w:hAnsi="Times New Roman" w:cs="Times New Roman"/>
-          <w:sz w:val="24"/>
-          <w:szCs w:val="24"/>
-          <w:lang w:val="ru-RU" w:eastAsia="ru-RU"/>
-        </w:rPr>
-        <w:t>and</w:t>
-      </w:r>
-      <w:proofErr w:type="spellEnd"/>
-      <w:r>
-        <w:rPr>
-          <w:rFonts w:ascii="Times New Roman" w:eastAsia="Times New Roman" w:hAnsi="Times New Roman" w:cs="Times New Roman"/>
-          <w:sz w:val="24"/>
-          <w:szCs w:val="24"/>
-          <w:lang w:val="ru-RU" w:eastAsia="ru-RU"/>
-        </w:rPr>
-        <w:t xml:space="preserve"> </w:t>
-      </w:r>
-      <w:proofErr w:type="spellStart"/>
-      <w:r>
-        <w:rPr>
-          <w:rFonts w:ascii="Times New Roman" w:eastAsia="Times New Roman" w:hAnsi="Times New Roman" w:cs="Times New Roman"/>
-          <w:sz w:val="24"/>
-          <w:szCs w:val="24"/>
-          <w:lang w:val="ru-RU" w:eastAsia="ru-RU"/>
-        </w:rPr>
-        <w:t>Hermione</w:t>
+        <w:t>His</w:t>
+      </w:r>
+      <w:proofErr w:type="spellEnd"/>
+      <w:r>
+        <w:rPr>
+          <w:rFonts w:ascii="Times New Roman" w:eastAsia="Times New Roman" w:hAnsi="Times New Roman" w:cs="Times New Roman"/>
+          <w:sz w:val="24"/>
+          <w:szCs w:val="24"/>
+          <w:lang w:val="ru-RU" w:eastAsia="ru-RU"/>
+        </w:rPr>
+        <w:t xml:space="preserve"> </w:t>
+      </w:r>
+      <w:proofErr w:type="spellStart"/>
+      <w:r>
+        <w:rPr>
+          <w:rFonts w:ascii="Times New Roman" w:eastAsia="Times New Roman" w:hAnsi="Times New Roman" w:cs="Times New Roman"/>
+          <w:sz w:val="24"/>
+          <w:szCs w:val="24"/>
+          <w:lang w:val="ru-RU" w:eastAsia="ru-RU"/>
+        </w:rPr>
+        <w:t>snake</w:t>
+      </w:r>
+      <w:proofErr w:type="spellEnd"/>
+      <w:r>
+        <w:rPr>
+          <w:rFonts w:ascii="Times New Roman" w:eastAsia="Times New Roman" w:hAnsi="Times New Roman" w:cs="Times New Roman"/>
+          <w:sz w:val="24"/>
+          <w:szCs w:val="24"/>
+          <w:lang w:val="ru-RU" w:eastAsia="ru-RU"/>
+        </w:rPr>
+        <w:t xml:space="preserve"> </w:t>
+      </w:r>
+      <w:proofErr w:type="spellStart"/>
+      <w:r>
+        <w:rPr>
+          <w:rFonts w:ascii="Times New Roman" w:eastAsia="Times New Roman" w:hAnsi="Times New Roman" w:cs="Times New Roman"/>
+          <w:sz w:val="24"/>
+          <w:szCs w:val="24"/>
+          <w:lang w:val="ru-RU" w:eastAsia="ru-RU"/>
+        </w:rPr>
+        <w:t>inside</w:t>
       </w:r>
       <w:proofErr w:type="spellEnd"/>
       <w:r>
@@ -705,400 +805,67 @@
           <w:szCs w:val="24"/>
           <w:lang w:val="ru-RU" w:eastAsia="ru-RU"/>
         </w:rPr>
-        <w:t>McGonagall</w:t>
-      </w:r>
-      <w:proofErr w:type="spellEnd"/>
-      <w:r>
-        <w:rPr>
-          <w:rFonts w:ascii="Times New Roman" w:eastAsia="Times New Roman" w:hAnsi="Times New Roman" w:cs="Times New Roman"/>
-          <w:sz w:val="24"/>
-          <w:szCs w:val="24"/>
-          <w:lang w:val="ru-RU" w:eastAsia="ru-RU"/>
-        </w:rPr>
-        <w:t xml:space="preserve"> </w:t>
-      </w:r>
-      <w:proofErr w:type="spellStart"/>
-      <w:r>
-        <w:rPr>
-          <w:rFonts w:ascii="Times New Roman" w:eastAsia="Times New Roman" w:hAnsi="Times New Roman" w:cs="Times New Roman"/>
-          <w:sz w:val="24"/>
-          <w:szCs w:val="24"/>
-          <w:lang w:val="ru-RU" w:eastAsia="ru-RU"/>
-        </w:rPr>
-        <w:t>requires</w:t>
-      </w:r>
-      <w:proofErr w:type="spellEnd"/>
-      <w:r>
-        <w:rPr>
-          <w:rFonts w:ascii="Times New Roman" w:eastAsia="Times New Roman" w:hAnsi="Times New Roman" w:cs="Times New Roman"/>
-          <w:sz w:val="24"/>
-          <w:szCs w:val="24"/>
-          <w:lang w:val="ru-RU" w:eastAsia="ru-RU"/>
-        </w:rPr>
-        <w:t xml:space="preserve"> </w:t>
-      </w:r>
-      <w:proofErr w:type="spellStart"/>
-      <w:r>
-        <w:rPr>
-          <w:rFonts w:ascii="Times New Roman" w:eastAsia="Times New Roman" w:hAnsi="Times New Roman" w:cs="Times New Roman"/>
-          <w:sz w:val="24"/>
-          <w:szCs w:val="24"/>
-          <w:lang w:val="ru-RU" w:eastAsia="ru-RU"/>
-        </w:rPr>
-        <w:t>he</w:t>
-      </w:r>
-      <w:proofErr w:type="spellEnd"/>
-      <w:r>
-        <w:rPr>
-          <w:rFonts w:ascii="Times New Roman" w:eastAsia="Times New Roman" w:hAnsi="Times New Roman" w:cs="Times New Roman"/>
-          <w:sz w:val="24"/>
-          <w:szCs w:val="24"/>
-          <w:lang w:val="ru-RU" w:eastAsia="ru-RU"/>
-        </w:rPr>
-        <w:t xml:space="preserve"> </w:t>
-      </w:r>
-      <w:proofErr w:type="spellStart"/>
-      <w:r>
-        <w:rPr>
-          <w:rFonts w:ascii="Times New Roman" w:eastAsia="Times New Roman" w:hAnsi="Times New Roman" w:cs="Times New Roman"/>
-          <w:sz w:val="24"/>
-          <w:szCs w:val="24"/>
-          <w:lang w:val="ru-RU" w:eastAsia="ru-RU"/>
-        </w:rPr>
-        <w:t>play</w:t>
-      </w:r>
-      <w:proofErr w:type="spellEnd"/>
-      <w:r>
-        <w:rPr>
-          <w:rFonts w:ascii="Times New Roman" w:eastAsia="Times New Roman" w:hAnsi="Times New Roman" w:cs="Times New Roman"/>
-          <w:sz w:val="24"/>
-          <w:szCs w:val="24"/>
-          <w:lang w:val="ru-RU" w:eastAsia="ru-RU"/>
-        </w:rPr>
-        <w:t xml:space="preserve"> </w:t>
-      </w:r>
-      <w:proofErr w:type="spellStart"/>
-      <w:r>
-        <w:rPr>
-          <w:rFonts w:ascii="Times New Roman" w:eastAsia="Times New Roman" w:hAnsi="Times New Roman" w:cs="Times New Roman"/>
-          <w:sz w:val="24"/>
-          <w:szCs w:val="24"/>
-          <w:lang w:val="ru-RU" w:eastAsia="ru-RU"/>
-        </w:rPr>
-        <w:t>for</w:t>
-      </w:r>
-      <w:proofErr w:type="spellEnd"/>
-      <w:r>
-        <w:rPr>
-          <w:rFonts w:ascii="Times New Roman" w:eastAsia="Times New Roman" w:hAnsi="Times New Roman" w:cs="Times New Roman"/>
-          <w:sz w:val="24"/>
-          <w:szCs w:val="24"/>
-          <w:lang w:val="ru-RU" w:eastAsia="ru-RU"/>
-        </w:rPr>
-        <w:t xml:space="preserve"> </w:t>
-      </w:r>
-      <w:proofErr w:type="spellStart"/>
-      <w:r>
-        <w:rPr>
-          <w:rFonts w:ascii="Times New Roman" w:eastAsia="Times New Roman" w:hAnsi="Times New Roman" w:cs="Times New Roman"/>
-          <w:sz w:val="24"/>
-          <w:szCs w:val="24"/>
-          <w:lang w:val="ru-RU" w:eastAsia="ru-RU"/>
-        </w:rPr>
-        <w:t>Gryffindor</w:t>
-      </w:r>
-      <w:proofErr w:type="spellEnd"/>
-    </w:p>
-    <w:p>
-      <w:pPr>
-        <w:spacing w:after="0" w:line="240" w:lineRule="auto"/>
-        <w:rPr>
-          <w:rFonts w:ascii="Times New Roman" w:eastAsia="Times New Roman" w:hAnsi="Times New Roman" w:cs="Times New Roman"/>
-          <w:sz w:val="24"/>
-          <w:szCs w:val="24"/>
-          <w:lang w:val="ru-RU" w:eastAsia="ru-RU"/>
-        </w:rPr>
-      </w:pPr>
-    </w:p>
-    <w:p>
-      <w:pPr>
-        <w:spacing w:after="0" w:line="240" w:lineRule="auto"/>
-        <w:rPr>
-          <w:rFonts w:ascii="Times New Roman" w:eastAsia="Times New Roman" w:hAnsi="Times New Roman" w:cs="Times New Roman"/>
-          <w:sz w:val="24"/>
-          <w:szCs w:val="24"/>
-          <w:lang w:val="ru-RU" w:eastAsia="ru-RU"/>
-        </w:rPr>
-      </w:pPr>
-      <w:proofErr w:type="spellStart"/>
-      <w:r>
-        <w:rPr>
-          <w:rFonts w:ascii="Times New Roman" w:eastAsia="Times New Roman" w:hAnsi="Times New Roman" w:cs="Times New Roman"/>
-          <w:sz w:val="24"/>
-          <w:szCs w:val="24"/>
-          <w:lang w:val="ru-RU" w:eastAsia="ru-RU"/>
-        </w:rPr>
-        <w:t>Draco</w:t>
-      </w:r>
-      <w:proofErr w:type="spellEnd"/>
-      <w:r>
-        <w:rPr>
-          <w:rFonts w:ascii="Times New Roman" w:eastAsia="Times New Roman" w:hAnsi="Times New Roman" w:cs="Times New Roman"/>
-          <w:sz w:val="24"/>
-          <w:szCs w:val="24"/>
-          <w:lang w:val="ru-RU" w:eastAsia="ru-RU"/>
-        </w:rPr>
-        <w:t xml:space="preserve"> </w:t>
-      </w:r>
-      <w:proofErr w:type="spellStart"/>
-      <w:r>
-        <w:rPr>
-          <w:rFonts w:ascii="Times New Roman" w:eastAsia="Times New Roman" w:hAnsi="Times New Roman" w:cs="Times New Roman"/>
-          <w:sz w:val="24"/>
-          <w:szCs w:val="24"/>
-          <w:lang w:val="ru-RU" w:eastAsia="ru-RU"/>
-        </w:rPr>
-        <w:t>is</w:t>
-      </w:r>
-      <w:proofErr w:type="spellEnd"/>
-      <w:r>
-        <w:rPr>
-          <w:rFonts w:ascii="Times New Roman" w:eastAsia="Times New Roman" w:hAnsi="Times New Roman" w:cs="Times New Roman"/>
-          <w:sz w:val="24"/>
-          <w:szCs w:val="24"/>
-          <w:lang w:val="ru-RU" w:eastAsia="ru-RU"/>
-        </w:rPr>
-        <w:t xml:space="preserve"> a </w:t>
-      </w:r>
-      <w:proofErr w:type="spellStart"/>
-      <w:r>
-        <w:rPr>
-          <w:rFonts w:ascii="Times New Roman" w:eastAsia="Times New Roman" w:hAnsi="Times New Roman" w:cs="Times New Roman"/>
-          <w:sz w:val="24"/>
-          <w:szCs w:val="24"/>
-          <w:lang w:val="ru-RU" w:eastAsia="ru-RU"/>
-        </w:rPr>
-        <w:t>daddy's</w:t>
-      </w:r>
-      <w:proofErr w:type="spellEnd"/>
-      <w:r>
-        <w:rPr>
-          <w:rFonts w:ascii="Times New Roman" w:eastAsia="Times New Roman" w:hAnsi="Times New Roman" w:cs="Times New Roman"/>
-          <w:sz w:val="24"/>
-          <w:szCs w:val="24"/>
-          <w:lang w:val="ru-RU" w:eastAsia="ru-RU"/>
-        </w:rPr>
-        <w:t xml:space="preserve"> </w:t>
-      </w:r>
-      <w:proofErr w:type="spellStart"/>
-      <w:r>
-        <w:rPr>
-          <w:rFonts w:ascii="Times New Roman" w:eastAsia="Times New Roman" w:hAnsi="Times New Roman" w:cs="Times New Roman"/>
-          <w:sz w:val="24"/>
-          <w:szCs w:val="24"/>
-          <w:lang w:val="ru-RU" w:eastAsia="ru-RU"/>
-        </w:rPr>
-        <w:t>boy</w:t>
-      </w:r>
-      <w:proofErr w:type="spellEnd"/>
-      <w:r>
-        <w:rPr>
-          <w:rFonts w:ascii="Times New Roman" w:eastAsia="Times New Roman" w:hAnsi="Times New Roman" w:cs="Times New Roman"/>
-          <w:sz w:val="24"/>
-          <w:szCs w:val="24"/>
-          <w:lang w:val="ru-RU" w:eastAsia="ru-RU"/>
-        </w:rPr>
-        <w:br/>
-      </w:r>
-      <w:proofErr w:type="spellStart"/>
-      <w:r>
-        <w:rPr>
-          <w:rFonts w:ascii="Times New Roman" w:eastAsia="Times New Roman" w:hAnsi="Times New Roman" w:cs="Times New Roman"/>
-          <w:sz w:val="24"/>
-          <w:szCs w:val="24"/>
-          <w:lang w:val="ru-RU" w:eastAsia="ru-RU"/>
-        </w:rPr>
-        <w:t>Quirrell</w:t>
-      </w:r>
-      <w:proofErr w:type="spellEnd"/>
-      <w:r>
-        <w:rPr>
-          <w:rFonts w:ascii="Times New Roman" w:eastAsia="Times New Roman" w:hAnsi="Times New Roman" w:cs="Times New Roman"/>
-          <w:sz w:val="24"/>
-          <w:szCs w:val="24"/>
-          <w:lang w:val="ru-RU" w:eastAsia="ru-RU"/>
-        </w:rPr>
-        <w:t xml:space="preserve"> </w:t>
-      </w:r>
-      <w:proofErr w:type="spellStart"/>
-      <w:r>
-        <w:rPr>
-          <w:rFonts w:ascii="Times New Roman" w:eastAsia="Times New Roman" w:hAnsi="Times New Roman" w:cs="Times New Roman"/>
-          <w:sz w:val="24"/>
-          <w:szCs w:val="24"/>
-          <w:lang w:val="ru-RU" w:eastAsia="ru-RU"/>
-        </w:rPr>
-        <w:t>becomes</w:t>
-      </w:r>
-      <w:proofErr w:type="spellEnd"/>
-      <w:r>
-        <w:rPr>
-          <w:rFonts w:ascii="Times New Roman" w:eastAsia="Times New Roman" w:hAnsi="Times New Roman" w:cs="Times New Roman"/>
-          <w:sz w:val="24"/>
-          <w:szCs w:val="24"/>
-          <w:lang w:val="ru-RU" w:eastAsia="ru-RU"/>
-        </w:rPr>
-        <w:t xml:space="preserve"> </w:t>
-      </w:r>
-      <w:proofErr w:type="spellStart"/>
-      <w:r>
-        <w:rPr>
-          <w:rFonts w:ascii="Times New Roman" w:eastAsia="Times New Roman" w:hAnsi="Times New Roman" w:cs="Times New Roman"/>
-          <w:sz w:val="24"/>
-          <w:szCs w:val="24"/>
-          <w:lang w:val="ru-RU" w:eastAsia="ru-RU"/>
-        </w:rPr>
-        <w:t>unemployed</w:t>
-      </w:r>
-      <w:proofErr w:type="spellEnd"/>
-      <w:r>
-        <w:rPr>
-          <w:rFonts w:ascii="Times New Roman" w:eastAsia="Times New Roman" w:hAnsi="Times New Roman" w:cs="Times New Roman"/>
-          <w:sz w:val="24"/>
-          <w:szCs w:val="24"/>
-          <w:lang w:val="ru-RU" w:eastAsia="ru-RU"/>
-        </w:rPr>
-        <w:br/>
-      </w:r>
-      <w:proofErr w:type="spellStart"/>
-      <w:r>
-        <w:rPr>
-          <w:rFonts w:ascii="Times New Roman" w:eastAsia="Times New Roman" w:hAnsi="Times New Roman" w:cs="Times New Roman"/>
-          <w:sz w:val="24"/>
-          <w:szCs w:val="24"/>
-          <w:lang w:val="ru-RU" w:eastAsia="ru-RU"/>
-        </w:rPr>
-        <w:t>The</w:t>
-      </w:r>
-      <w:proofErr w:type="spellEnd"/>
-      <w:r>
-        <w:rPr>
-          <w:rFonts w:ascii="Times New Roman" w:eastAsia="Times New Roman" w:hAnsi="Times New Roman" w:cs="Times New Roman"/>
-          <w:sz w:val="24"/>
-          <w:szCs w:val="24"/>
-          <w:lang w:val="ru-RU" w:eastAsia="ru-RU"/>
-        </w:rPr>
-        <w:t xml:space="preserve"> </w:t>
-      </w:r>
-      <w:proofErr w:type="spellStart"/>
-      <w:r>
-        <w:rPr>
-          <w:rFonts w:ascii="Times New Roman" w:eastAsia="Times New Roman" w:hAnsi="Times New Roman" w:cs="Times New Roman"/>
-          <w:sz w:val="24"/>
-          <w:szCs w:val="24"/>
-          <w:lang w:val="ru-RU" w:eastAsia="ru-RU"/>
-        </w:rPr>
-        <w:t>sorcerer's</w:t>
-      </w:r>
-      <w:proofErr w:type="spellEnd"/>
-      <w:r>
-        <w:rPr>
-          <w:rFonts w:ascii="Times New Roman" w:eastAsia="Times New Roman" w:hAnsi="Times New Roman" w:cs="Times New Roman"/>
-          <w:sz w:val="24"/>
-          <w:szCs w:val="24"/>
-          <w:lang w:val="ru-RU" w:eastAsia="ru-RU"/>
-        </w:rPr>
-        <w:t xml:space="preserve"> </w:t>
-      </w:r>
-      <w:proofErr w:type="spellStart"/>
-      <w:r>
-        <w:rPr>
-          <w:rFonts w:ascii="Times New Roman" w:eastAsia="Times New Roman" w:hAnsi="Times New Roman" w:cs="Times New Roman"/>
-          <w:sz w:val="24"/>
-          <w:szCs w:val="24"/>
-          <w:lang w:val="ru-RU" w:eastAsia="ru-RU"/>
-        </w:rPr>
-        <w:t>stone</w:t>
-      </w:r>
-      <w:proofErr w:type="spellEnd"/>
-      <w:r>
-        <w:rPr>
-          <w:rFonts w:ascii="Times New Roman" w:eastAsia="Times New Roman" w:hAnsi="Times New Roman" w:cs="Times New Roman"/>
-          <w:sz w:val="24"/>
-          <w:szCs w:val="24"/>
-          <w:lang w:val="ru-RU" w:eastAsia="ru-RU"/>
-        </w:rPr>
-        <w:t xml:space="preserve"> </w:t>
-      </w:r>
-      <w:proofErr w:type="spellStart"/>
-      <w:r>
-        <w:rPr>
-          <w:rFonts w:ascii="Times New Roman" w:eastAsia="Times New Roman" w:hAnsi="Times New Roman" w:cs="Times New Roman"/>
-          <w:sz w:val="24"/>
-          <w:szCs w:val="24"/>
-          <w:lang w:val="ru-RU" w:eastAsia="ru-RU"/>
-        </w:rPr>
-        <w:t>is</w:t>
-      </w:r>
-      <w:proofErr w:type="spellEnd"/>
-      <w:r>
-        <w:rPr>
-          <w:rFonts w:ascii="Times New Roman" w:eastAsia="Times New Roman" w:hAnsi="Times New Roman" w:cs="Times New Roman"/>
-          <w:sz w:val="24"/>
-          <w:szCs w:val="24"/>
-          <w:lang w:val="ru-RU" w:eastAsia="ru-RU"/>
-        </w:rPr>
-        <w:t xml:space="preserve"> </w:t>
-      </w:r>
-      <w:proofErr w:type="spellStart"/>
-      <w:r>
-        <w:rPr>
-          <w:rFonts w:ascii="Times New Roman" w:eastAsia="Times New Roman" w:hAnsi="Times New Roman" w:cs="Times New Roman"/>
-          <w:sz w:val="24"/>
-          <w:szCs w:val="24"/>
-          <w:lang w:val="ru-RU" w:eastAsia="ru-RU"/>
-        </w:rPr>
-        <w:t>destroyed</w:t>
-      </w:r>
-      <w:proofErr w:type="spellEnd"/>
-      <w:r>
-        <w:rPr>
-          <w:rFonts w:ascii="Times New Roman" w:eastAsia="Times New Roman" w:hAnsi="Times New Roman" w:cs="Times New Roman"/>
-          <w:sz w:val="24"/>
-          <w:szCs w:val="24"/>
-          <w:lang w:val="ru-RU" w:eastAsia="ru-RU"/>
-        </w:rPr>
-        <w:t xml:space="preserve"> </w:t>
-      </w:r>
-      <w:proofErr w:type="spellStart"/>
-      <w:r>
-        <w:rPr>
-          <w:rFonts w:ascii="Times New Roman" w:eastAsia="Times New Roman" w:hAnsi="Times New Roman" w:cs="Times New Roman"/>
-          <w:sz w:val="24"/>
-          <w:szCs w:val="24"/>
-          <w:lang w:val="ru-RU" w:eastAsia="ru-RU"/>
-        </w:rPr>
-        <w:t>by</w:t>
-      </w:r>
-      <w:proofErr w:type="spellEnd"/>
-      <w:r>
-        <w:rPr>
-          <w:rFonts w:ascii="Times New Roman" w:eastAsia="Times New Roman" w:hAnsi="Times New Roman" w:cs="Times New Roman"/>
-          <w:sz w:val="24"/>
-          <w:szCs w:val="24"/>
-          <w:lang w:val="ru-RU" w:eastAsia="ru-RU"/>
-        </w:rPr>
-        <w:t xml:space="preserve"> </w:t>
-      </w:r>
-      <w:proofErr w:type="spellStart"/>
-      <w:r>
-        <w:rPr>
-          <w:rFonts w:ascii="Times New Roman" w:eastAsia="Times New Roman" w:hAnsi="Times New Roman" w:cs="Times New Roman"/>
-          <w:sz w:val="24"/>
-          <w:szCs w:val="24"/>
-          <w:lang w:val="ru-RU" w:eastAsia="ru-RU"/>
-        </w:rPr>
-        <w:t>Dumbledore</w:t>
+        <w:t>His</w:t>
+      </w:r>
+      <w:proofErr w:type="spellEnd"/>
+      <w:r>
+        <w:rPr>
+          <w:rFonts w:ascii="Times New Roman" w:eastAsia="Times New Roman" w:hAnsi="Times New Roman" w:cs="Times New Roman"/>
+          <w:sz w:val="24"/>
+          <w:szCs w:val="24"/>
+          <w:lang w:val="ru-RU" w:eastAsia="ru-RU"/>
+        </w:rPr>
+        <w:t xml:space="preserve"> </w:t>
+      </w:r>
+      <w:proofErr w:type="spellStart"/>
+      <w:r>
+        <w:rPr>
+          <w:rFonts w:ascii="Times New Roman" w:eastAsia="Times New Roman" w:hAnsi="Times New Roman" w:cs="Times New Roman"/>
+          <w:sz w:val="24"/>
+          <w:szCs w:val="24"/>
+          <w:lang w:val="ru-RU" w:eastAsia="ru-RU"/>
+        </w:rPr>
+        <w:t>ginormous</w:t>
+      </w:r>
+      <w:proofErr w:type="spellEnd"/>
+      <w:r>
+        <w:rPr>
+          <w:rFonts w:ascii="Times New Roman" w:eastAsia="Times New Roman" w:hAnsi="Times New Roman" w:cs="Times New Roman"/>
+          <w:sz w:val="24"/>
+          <w:szCs w:val="24"/>
+          <w:lang w:val="ru-RU" w:eastAsia="ru-RU"/>
+        </w:rPr>
+        <w:t xml:space="preserve"> </w:t>
+      </w:r>
+      <w:proofErr w:type="spellStart"/>
+      <w:r>
+        <w:rPr>
+          <w:rFonts w:ascii="Times New Roman" w:eastAsia="Times New Roman" w:hAnsi="Times New Roman" w:cs="Times New Roman"/>
+          <w:sz w:val="24"/>
+          <w:szCs w:val="24"/>
+          <w:lang w:val="ru-RU" w:eastAsia="ru-RU"/>
+        </w:rPr>
+        <w:t>secret</w:t>
+      </w:r>
+      <w:proofErr w:type="spellEnd"/>
+      <w:r>
+        <w:rPr>
+          <w:rFonts w:ascii="Times New Roman" w:eastAsia="Times New Roman" w:hAnsi="Times New Roman" w:cs="Times New Roman"/>
+          <w:sz w:val="24"/>
+          <w:szCs w:val="24"/>
+          <w:lang w:val="ru-RU" w:eastAsia="ru-RU"/>
+        </w:rPr>
+        <w:t xml:space="preserve"> </w:t>
+      </w:r>
+      <w:proofErr w:type="spellStart"/>
+      <w:r>
+        <w:rPr>
+          <w:rFonts w:ascii="Times New Roman" w:eastAsia="Times New Roman" w:hAnsi="Times New Roman" w:cs="Times New Roman"/>
+          <w:sz w:val="24"/>
+          <w:szCs w:val="24"/>
+          <w:lang w:val="ru-RU" w:eastAsia="ru-RU"/>
+        </w:rPr>
+        <w:t>chamber</w:t>
       </w:r>
       <w:proofErr w:type="spellEnd"/>
     </w:p>

</xml_diff>

<commit_message>
commit to feature branch
</commit_message>
<xml_diff>
--- a/Songs.DOCX
+++ b/Songs.DOCX
@@ -443,26 +443,6 @@
           <w:szCs w:val="24"/>
           <w:lang w:val="ru-RU" w:eastAsia="ru-RU"/>
         </w:rPr>
-        <w:t>Yo</w:t>
-      </w:r>
-      <w:proofErr w:type="spellEnd"/>
-      <w:r>
-        <w:rPr>
-          <w:rFonts w:ascii="Times New Roman" w:eastAsia="Times New Roman" w:hAnsi="Times New Roman" w:cs="Times New Roman"/>
-          <w:sz w:val="24"/>
-          <w:szCs w:val="24"/>
-          <w:lang w:val="ru-RU" w:eastAsia="ru-RU"/>
-        </w:rPr>
-        <w:t xml:space="preserve">, </w:t>
-      </w:r>
-      <w:proofErr w:type="spellStart"/>
-      <w:r>
-        <w:rPr>
-          <w:rFonts w:ascii="Times New Roman" w:eastAsia="Times New Roman" w:hAnsi="Times New Roman" w:cs="Times New Roman"/>
-          <w:sz w:val="24"/>
-          <w:szCs w:val="24"/>
-          <w:lang w:val="ru-RU" w:eastAsia="ru-RU"/>
-        </w:rPr>
         <w:t>Harry</w:t>
       </w:r>
       <w:proofErr w:type="spellEnd"/>
@@ -473,6 +453,86 @@
           <w:szCs w:val="24"/>
           <w:lang w:val="ru-RU" w:eastAsia="ru-RU"/>
         </w:rPr>
+        <w:t xml:space="preserve"> </w:t>
+      </w:r>
+      <w:proofErr w:type="spellStart"/>
+      <w:r>
+        <w:rPr>
+          <w:rFonts w:ascii="Times New Roman" w:eastAsia="Times New Roman" w:hAnsi="Times New Roman" w:cs="Times New Roman"/>
+          <w:sz w:val="24"/>
+          <w:szCs w:val="24"/>
+          <w:lang w:val="ru-RU" w:eastAsia="ru-RU"/>
+        </w:rPr>
+        <w:t>blows</w:t>
+      </w:r>
+      <w:proofErr w:type="spellEnd"/>
+      <w:r>
+        <w:rPr>
+          <w:rFonts w:ascii="Times New Roman" w:eastAsia="Times New Roman" w:hAnsi="Times New Roman" w:cs="Times New Roman"/>
+          <w:sz w:val="24"/>
+          <w:szCs w:val="24"/>
+          <w:lang w:val="ru-RU" w:eastAsia="ru-RU"/>
+        </w:rPr>
+        <w:t xml:space="preserve"> </w:t>
+      </w:r>
+      <w:proofErr w:type="spellStart"/>
+      <w:r>
+        <w:rPr>
+          <w:rFonts w:ascii="Times New Roman" w:eastAsia="Times New Roman" w:hAnsi="Times New Roman" w:cs="Times New Roman"/>
+          <w:sz w:val="24"/>
+          <w:szCs w:val="24"/>
+          <w:lang w:val="ru-RU" w:eastAsia="ru-RU"/>
+        </w:rPr>
+        <w:t>up</w:t>
+      </w:r>
+      <w:proofErr w:type="spellEnd"/>
+      <w:r>
+        <w:rPr>
+          <w:rFonts w:ascii="Times New Roman" w:eastAsia="Times New Roman" w:hAnsi="Times New Roman" w:cs="Times New Roman"/>
+          <w:sz w:val="24"/>
+          <w:szCs w:val="24"/>
+          <w:lang w:val="ru-RU" w:eastAsia="ru-RU"/>
+        </w:rPr>
+        <w:t xml:space="preserve"> </w:t>
+      </w:r>
+      <w:proofErr w:type="spellStart"/>
+      <w:r>
+        <w:rPr>
+          <w:rFonts w:ascii="Times New Roman" w:eastAsia="Times New Roman" w:hAnsi="Times New Roman" w:cs="Times New Roman"/>
+          <w:sz w:val="24"/>
+          <w:szCs w:val="24"/>
+          <w:lang w:val="ru-RU" w:eastAsia="ru-RU"/>
+        </w:rPr>
+        <w:t>Aunt</w:t>
+      </w:r>
+      <w:proofErr w:type="spellEnd"/>
+      <w:r>
+        <w:rPr>
+          <w:rFonts w:ascii="Times New Roman" w:eastAsia="Times New Roman" w:hAnsi="Times New Roman" w:cs="Times New Roman"/>
+          <w:sz w:val="24"/>
+          <w:szCs w:val="24"/>
+          <w:lang w:val="ru-RU" w:eastAsia="ru-RU"/>
+        </w:rPr>
+        <w:t xml:space="preserve"> </w:t>
+      </w:r>
+      <w:proofErr w:type="spellStart"/>
+      <w:r>
+        <w:rPr>
+          <w:rFonts w:ascii="Times New Roman" w:eastAsia="Times New Roman" w:hAnsi="Times New Roman" w:cs="Times New Roman"/>
+          <w:sz w:val="24"/>
+          <w:szCs w:val="24"/>
+          <w:lang w:val="ru-RU" w:eastAsia="ru-RU"/>
+        </w:rPr>
+        <w:t>Marge</w:t>
+      </w:r>
+      <w:proofErr w:type="spellEnd"/>
+      <w:r>
+        <w:rPr>
+          <w:rFonts w:ascii="Times New Roman" w:eastAsia="Times New Roman" w:hAnsi="Times New Roman" w:cs="Times New Roman"/>
+          <w:sz w:val="24"/>
+          <w:szCs w:val="24"/>
+          <w:lang w:val="ru-RU" w:eastAsia="ru-RU"/>
+        </w:rPr>
         <w:br/>
       </w:r>
       <w:proofErr w:type="spellStart"/>
@@ -483,7 +543,147 @@
           <w:szCs w:val="24"/>
           <w:lang w:val="ru-RU" w:eastAsia="ru-RU"/>
         </w:rPr>
-        <w:t>You</w:t>
+        <w:t>The</w:t>
+      </w:r>
+      <w:proofErr w:type="spellEnd"/>
+      <w:r>
+        <w:rPr>
+          <w:rFonts w:ascii="Times New Roman" w:eastAsia="Times New Roman" w:hAnsi="Times New Roman" w:cs="Times New Roman"/>
+          <w:sz w:val="24"/>
+          <w:szCs w:val="24"/>
+          <w:lang w:val="ru-RU" w:eastAsia="ru-RU"/>
+        </w:rPr>
+        <w:t xml:space="preserve"> </w:t>
+      </w:r>
+      <w:proofErr w:type="spellStart"/>
+      <w:r>
+        <w:rPr>
+          <w:rFonts w:ascii="Times New Roman" w:eastAsia="Times New Roman" w:hAnsi="Times New Roman" w:cs="Times New Roman"/>
+          <w:sz w:val="24"/>
+          <w:szCs w:val="24"/>
+          <w:lang w:val="ru-RU" w:eastAsia="ru-RU"/>
+        </w:rPr>
+        <w:t>dementors</w:t>
+      </w:r>
+      <w:proofErr w:type="spellEnd"/>
+      <w:r>
+        <w:rPr>
+          <w:rFonts w:ascii="Times New Roman" w:eastAsia="Times New Roman" w:hAnsi="Times New Roman" w:cs="Times New Roman"/>
+          <w:sz w:val="24"/>
+          <w:szCs w:val="24"/>
+          <w:lang w:val="ru-RU" w:eastAsia="ru-RU"/>
+        </w:rPr>
+        <w:t xml:space="preserve"> </w:t>
+      </w:r>
+      <w:proofErr w:type="spellStart"/>
+      <w:r>
+        <w:rPr>
+          <w:rFonts w:ascii="Times New Roman" w:eastAsia="Times New Roman" w:hAnsi="Times New Roman" w:cs="Times New Roman"/>
+          <w:sz w:val="24"/>
+          <w:szCs w:val="24"/>
+          <w:lang w:val="ru-RU" w:eastAsia="ru-RU"/>
+        </w:rPr>
+        <w:t>come</w:t>
+      </w:r>
+      <w:proofErr w:type="spellEnd"/>
+      <w:r>
+        <w:rPr>
+          <w:rFonts w:ascii="Times New Roman" w:eastAsia="Times New Roman" w:hAnsi="Times New Roman" w:cs="Times New Roman"/>
+          <w:sz w:val="24"/>
+          <w:szCs w:val="24"/>
+          <w:lang w:val="ru-RU" w:eastAsia="ru-RU"/>
+        </w:rPr>
+        <w:t xml:space="preserve"> </w:t>
+      </w:r>
+      <w:proofErr w:type="spellStart"/>
+      <w:r>
+        <w:rPr>
+          <w:rFonts w:ascii="Times New Roman" w:eastAsia="Times New Roman" w:hAnsi="Times New Roman" w:cs="Times New Roman"/>
+          <w:sz w:val="24"/>
+          <w:szCs w:val="24"/>
+          <w:lang w:val="ru-RU" w:eastAsia="ru-RU"/>
+        </w:rPr>
+        <w:t>and</w:t>
+      </w:r>
+      <w:proofErr w:type="spellEnd"/>
+      <w:r>
+        <w:rPr>
+          <w:rFonts w:ascii="Times New Roman" w:eastAsia="Times New Roman" w:hAnsi="Times New Roman" w:cs="Times New Roman"/>
+          <w:sz w:val="24"/>
+          <w:szCs w:val="24"/>
+          <w:lang w:val="ru-RU" w:eastAsia="ru-RU"/>
+        </w:rPr>
+        <w:t xml:space="preserve"> </w:t>
+      </w:r>
+      <w:proofErr w:type="spellStart"/>
+      <w:r>
+        <w:rPr>
+          <w:rFonts w:ascii="Times New Roman" w:eastAsia="Times New Roman" w:hAnsi="Times New Roman" w:cs="Times New Roman"/>
+          <w:sz w:val="24"/>
+          <w:szCs w:val="24"/>
+          <w:lang w:val="ru-RU" w:eastAsia="ru-RU"/>
+        </w:rPr>
+        <w:t>take</w:t>
+      </w:r>
+      <w:proofErr w:type="spellEnd"/>
+      <w:r>
+        <w:rPr>
+          <w:rFonts w:ascii="Times New Roman" w:eastAsia="Times New Roman" w:hAnsi="Times New Roman" w:cs="Times New Roman"/>
+          <w:sz w:val="24"/>
+          <w:szCs w:val="24"/>
+          <w:lang w:val="ru-RU" w:eastAsia="ru-RU"/>
+        </w:rPr>
+        <w:t xml:space="preserve"> </w:t>
+      </w:r>
+      <w:proofErr w:type="spellStart"/>
+      <w:r>
+        <w:rPr>
+          <w:rFonts w:ascii="Times New Roman" w:eastAsia="Times New Roman" w:hAnsi="Times New Roman" w:cs="Times New Roman"/>
+          <w:sz w:val="24"/>
+          <w:szCs w:val="24"/>
+          <w:lang w:val="ru-RU" w:eastAsia="ru-RU"/>
+        </w:rPr>
+        <w:t>charge</w:t>
+      </w:r>
+      <w:proofErr w:type="spellEnd"/>
+      <w:r>
+        <w:rPr>
+          <w:rFonts w:ascii="Times New Roman" w:eastAsia="Times New Roman" w:hAnsi="Times New Roman" w:cs="Times New Roman"/>
+          <w:sz w:val="24"/>
+          <w:szCs w:val="24"/>
+          <w:lang w:val="ru-RU" w:eastAsia="ru-RU"/>
+        </w:rPr>
+        <w:br/>
+      </w:r>
+      <w:proofErr w:type="spellStart"/>
+      <w:r>
+        <w:rPr>
+          <w:rFonts w:ascii="Times New Roman" w:eastAsia="Times New Roman" w:hAnsi="Times New Roman" w:cs="Times New Roman"/>
+          <w:sz w:val="24"/>
+          <w:szCs w:val="24"/>
+          <w:lang w:val="ru-RU" w:eastAsia="ru-RU"/>
+        </w:rPr>
+        <w:t>Lupin</w:t>
+      </w:r>
+      <w:proofErr w:type="spellEnd"/>
+      <w:r>
+        <w:rPr>
+          <w:rFonts w:ascii="Times New Roman" w:eastAsia="Times New Roman" w:hAnsi="Times New Roman" w:cs="Times New Roman"/>
+          <w:sz w:val="24"/>
+          <w:szCs w:val="24"/>
+          <w:lang w:val="ru-RU" w:eastAsia="ru-RU"/>
+        </w:rPr>
+        <w:t xml:space="preserve"> </w:t>
+      </w:r>
+      <w:proofErr w:type="spellStart"/>
+      <w:r>
+        <w:rPr>
+          <w:rFonts w:ascii="Times New Roman" w:eastAsia="Times New Roman" w:hAnsi="Times New Roman" w:cs="Times New Roman"/>
+          <w:sz w:val="24"/>
+          <w:szCs w:val="24"/>
+          <w:lang w:val="ru-RU" w:eastAsia="ru-RU"/>
+        </w:rPr>
+        <w:t>is</w:t>
       </w:r>
       <w:proofErr w:type="spellEnd"/>
       <w:r>
@@ -503,89 +703,7 @@
           <w:szCs w:val="24"/>
           <w:lang w:val="ru-RU" w:eastAsia="ru-RU"/>
         </w:rPr>
-        <w:t>wizard</w:t>
-      </w:r>
-      <w:proofErr w:type="spellEnd"/>
-    </w:p>
-    <w:p>
-      <w:pPr>
-        <w:spacing w:after="0" w:line="240" w:lineRule="auto"/>
-        <w:rPr>
-          <w:rFonts w:ascii="Times New Roman" w:eastAsia="Times New Roman" w:hAnsi="Times New Roman" w:cs="Times New Roman"/>
-          <w:sz w:val="24"/>
-          <w:szCs w:val="24"/>
-          <w:lang w:val="ru-RU" w:eastAsia="ru-RU"/>
-        </w:rPr>
-      </w:pPr>
-      <w:proofErr w:type="spellStart"/>
-      <w:r>
-        <w:rPr>
-          <w:rFonts w:ascii="Times New Roman" w:eastAsia="Times New Roman" w:hAnsi="Times New Roman" w:cs="Times New Roman"/>
-          <w:sz w:val="24"/>
-          <w:szCs w:val="24"/>
-          <w:lang w:val="ru-RU" w:eastAsia="ru-RU"/>
-        </w:rPr>
-        <w:t>Harry</w:t>
-      </w:r>
-      <w:proofErr w:type="spellEnd"/>
-      <w:r>
-        <w:rPr>
-          <w:rFonts w:ascii="Times New Roman" w:eastAsia="Times New Roman" w:hAnsi="Times New Roman" w:cs="Times New Roman"/>
-          <w:sz w:val="24"/>
-          <w:szCs w:val="24"/>
-          <w:lang w:val="ru-RU" w:eastAsia="ru-RU"/>
-        </w:rPr>
-        <w:t xml:space="preserve"> </w:t>
-      </w:r>
-      <w:proofErr w:type="spellStart"/>
-      <w:r>
-        <w:rPr>
-          <w:rFonts w:ascii="Times New Roman" w:eastAsia="Times New Roman" w:hAnsi="Times New Roman" w:cs="Times New Roman"/>
-          <w:sz w:val="24"/>
-          <w:szCs w:val="24"/>
-          <w:lang w:val="ru-RU" w:eastAsia="ru-RU"/>
-        </w:rPr>
-        <w:t>goes</w:t>
-      </w:r>
-      <w:proofErr w:type="spellEnd"/>
-      <w:r>
-        <w:rPr>
-          <w:rFonts w:ascii="Times New Roman" w:eastAsia="Times New Roman" w:hAnsi="Times New Roman" w:cs="Times New Roman"/>
-          <w:sz w:val="24"/>
-          <w:szCs w:val="24"/>
-          <w:lang w:val="ru-RU" w:eastAsia="ru-RU"/>
-        </w:rPr>
-        <w:t xml:space="preserve"> </w:t>
-      </w:r>
-      <w:proofErr w:type="spellStart"/>
-      <w:r>
-        <w:rPr>
-          <w:rFonts w:ascii="Times New Roman" w:eastAsia="Times New Roman" w:hAnsi="Times New Roman" w:cs="Times New Roman"/>
-          <w:sz w:val="24"/>
-          <w:szCs w:val="24"/>
-          <w:lang w:val="ru-RU" w:eastAsia="ru-RU"/>
-        </w:rPr>
-        <w:t>to</w:t>
-      </w:r>
-      <w:proofErr w:type="spellEnd"/>
-      <w:r>
-        <w:rPr>
-          <w:rFonts w:ascii="Times New Roman" w:eastAsia="Times New Roman" w:hAnsi="Times New Roman" w:cs="Times New Roman"/>
-          <w:sz w:val="24"/>
-          <w:szCs w:val="24"/>
-          <w:lang w:val="ru-RU" w:eastAsia="ru-RU"/>
-        </w:rPr>
-        <w:t xml:space="preserve"> </w:t>
-      </w:r>
-      <w:proofErr w:type="spellStart"/>
-      <w:r>
-        <w:rPr>
-          <w:rFonts w:ascii="Times New Roman" w:eastAsia="Times New Roman" w:hAnsi="Times New Roman" w:cs="Times New Roman"/>
-          <w:sz w:val="24"/>
-          <w:szCs w:val="24"/>
-          <w:lang w:val="ru-RU" w:eastAsia="ru-RU"/>
-        </w:rPr>
-        <w:t>Hogwarts</w:t>
+        <w:t>wolf</w:t>
       </w:r>
       <w:proofErr w:type="spellEnd"/>
       <w:r>
@@ -605,87 +723,47 @@
           <w:szCs w:val="24"/>
           <w:lang w:val="ru-RU" w:eastAsia="ru-RU"/>
         </w:rPr>
-        <w:t>He</w:t>
-      </w:r>
-      <w:proofErr w:type="spellEnd"/>
-      <w:r>
-        <w:rPr>
-          <w:rFonts w:ascii="Times New Roman" w:eastAsia="Times New Roman" w:hAnsi="Times New Roman" w:cs="Times New Roman"/>
-          <w:sz w:val="24"/>
-          <w:szCs w:val="24"/>
-          <w:lang w:val="ru-RU" w:eastAsia="ru-RU"/>
-        </w:rPr>
-        <w:t xml:space="preserve"> </w:t>
-      </w:r>
-      <w:proofErr w:type="spellStart"/>
-      <w:r>
-        <w:rPr>
-          <w:rFonts w:ascii="Times New Roman" w:eastAsia="Times New Roman" w:hAnsi="Times New Roman" w:cs="Times New Roman"/>
-          <w:sz w:val="24"/>
-          <w:szCs w:val="24"/>
-          <w:lang w:val="ru-RU" w:eastAsia="ru-RU"/>
-        </w:rPr>
-        <w:t>meets</w:t>
-      </w:r>
-      <w:proofErr w:type="spellEnd"/>
-      <w:r>
-        <w:rPr>
-          <w:rFonts w:ascii="Times New Roman" w:eastAsia="Times New Roman" w:hAnsi="Times New Roman" w:cs="Times New Roman"/>
-          <w:sz w:val="24"/>
-          <w:szCs w:val="24"/>
-          <w:lang w:val="ru-RU" w:eastAsia="ru-RU"/>
-        </w:rPr>
-        <w:t xml:space="preserve"> </w:t>
-      </w:r>
-      <w:proofErr w:type="spellStart"/>
-      <w:r>
-        <w:rPr>
-          <w:rFonts w:ascii="Times New Roman" w:eastAsia="Times New Roman" w:hAnsi="Times New Roman" w:cs="Times New Roman"/>
-          <w:sz w:val="24"/>
-          <w:szCs w:val="24"/>
-          <w:lang w:val="ru-RU" w:eastAsia="ru-RU"/>
-        </w:rPr>
-        <w:t>Ron</w:t>
-      </w:r>
-      <w:proofErr w:type="spellEnd"/>
-      <w:r>
-        <w:rPr>
-          <w:rFonts w:ascii="Times New Roman" w:eastAsia="Times New Roman" w:hAnsi="Times New Roman" w:cs="Times New Roman"/>
-          <w:sz w:val="24"/>
-          <w:szCs w:val="24"/>
-          <w:lang w:val="ru-RU" w:eastAsia="ru-RU"/>
-        </w:rPr>
-        <w:t xml:space="preserve"> </w:t>
-      </w:r>
-      <w:proofErr w:type="spellStart"/>
-      <w:r>
-        <w:rPr>
-          <w:rFonts w:ascii="Times New Roman" w:eastAsia="Times New Roman" w:hAnsi="Times New Roman" w:cs="Times New Roman"/>
-          <w:sz w:val="24"/>
-          <w:szCs w:val="24"/>
-          <w:lang w:val="ru-RU" w:eastAsia="ru-RU"/>
-        </w:rPr>
-        <w:t>and</w:t>
-      </w:r>
-      <w:proofErr w:type="spellEnd"/>
-      <w:r>
-        <w:rPr>
-          <w:rFonts w:ascii="Times New Roman" w:eastAsia="Times New Roman" w:hAnsi="Times New Roman" w:cs="Times New Roman"/>
-          <w:sz w:val="24"/>
-          <w:szCs w:val="24"/>
-          <w:lang w:val="ru-RU" w:eastAsia="ru-RU"/>
-        </w:rPr>
-        <w:t xml:space="preserve"> </w:t>
-      </w:r>
-      <w:proofErr w:type="spellStart"/>
-      <w:r>
-        <w:rPr>
-          <w:rFonts w:ascii="Times New Roman" w:eastAsia="Times New Roman" w:hAnsi="Times New Roman" w:cs="Times New Roman"/>
-          <w:sz w:val="24"/>
-          <w:szCs w:val="24"/>
-          <w:lang w:val="ru-RU" w:eastAsia="ru-RU"/>
-        </w:rPr>
-        <w:t>Hermione</w:t>
+        <w:t>The</w:t>
+      </w:r>
+      <w:proofErr w:type="spellEnd"/>
+      <w:r>
+        <w:rPr>
+          <w:rFonts w:ascii="Times New Roman" w:eastAsia="Times New Roman" w:hAnsi="Times New Roman" w:cs="Times New Roman"/>
+          <w:sz w:val="24"/>
+          <w:szCs w:val="24"/>
+          <w:lang w:val="ru-RU" w:eastAsia="ru-RU"/>
+        </w:rPr>
+        <w:t xml:space="preserve"> </w:t>
+      </w:r>
+      <w:proofErr w:type="spellStart"/>
+      <w:r>
+        <w:rPr>
+          <w:rFonts w:ascii="Times New Roman" w:eastAsia="Times New Roman" w:hAnsi="Times New Roman" w:cs="Times New Roman"/>
+          <w:sz w:val="24"/>
+          <w:szCs w:val="24"/>
+          <w:lang w:val="ru-RU" w:eastAsia="ru-RU"/>
+        </w:rPr>
+        <w:t>rat's</w:t>
+      </w:r>
+      <w:proofErr w:type="spellEnd"/>
+      <w:r>
+        <w:rPr>
+          <w:rFonts w:ascii="Times New Roman" w:eastAsia="Times New Roman" w:hAnsi="Times New Roman" w:cs="Times New Roman"/>
+          <w:sz w:val="24"/>
+          <w:szCs w:val="24"/>
+          <w:lang w:val="ru-RU" w:eastAsia="ru-RU"/>
+        </w:rPr>
+        <w:t xml:space="preserve"> a </w:t>
+      </w:r>
+      <w:proofErr w:type="spellStart"/>
+      <w:r>
+        <w:rPr>
+          <w:rFonts w:ascii="Times New Roman" w:eastAsia="Times New Roman" w:hAnsi="Times New Roman" w:cs="Times New Roman"/>
+          <w:sz w:val="24"/>
+          <w:szCs w:val="24"/>
+          <w:lang w:val="ru-RU" w:eastAsia="ru-RU"/>
+        </w:rPr>
+        <w:t>man</w:t>
       </w:r>
       <w:proofErr w:type="spellEnd"/>
       <w:r>
@@ -705,140 +783,67 @@
           <w:szCs w:val="24"/>
           <w:lang w:val="ru-RU" w:eastAsia="ru-RU"/>
         </w:rPr>
-        <w:t>McGonagall</w:t>
-      </w:r>
-      <w:proofErr w:type="spellEnd"/>
-      <w:r>
-        <w:rPr>
-          <w:rFonts w:ascii="Times New Roman" w:eastAsia="Times New Roman" w:hAnsi="Times New Roman" w:cs="Times New Roman"/>
-          <w:sz w:val="24"/>
-          <w:szCs w:val="24"/>
-          <w:lang w:val="ru-RU" w:eastAsia="ru-RU"/>
-        </w:rPr>
-        <w:t xml:space="preserve"> </w:t>
-      </w:r>
-      <w:proofErr w:type="spellStart"/>
-      <w:r>
-        <w:rPr>
-          <w:rFonts w:ascii="Times New Roman" w:eastAsia="Times New Roman" w:hAnsi="Times New Roman" w:cs="Times New Roman"/>
-          <w:sz w:val="24"/>
-          <w:szCs w:val="24"/>
-          <w:lang w:val="ru-RU" w:eastAsia="ru-RU"/>
-        </w:rPr>
-        <w:t>requires</w:t>
-      </w:r>
-      <w:proofErr w:type="spellEnd"/>
-      <w:r>
-        <w:rPr>
-          <w:rFonts w:ascii="Times New Roman" w:eastAsia="Times New Roman" w:hAnsi="Times New Roman" w:cs="Times New Roman"/>
-          <w:sz w:val="24"/>
-          <w:szCs w:val="24"/>
-          <w:lang w:val="ru-RU" w:eastAsia="ru-RU"/>
-        </w:rPr>
-        <w:t xml:space="preserve"> </w:t>
-      </w:r>
-      <w:proofErr w:type="spellStart"/>
-      <w:r>
-        <w:rPr>
-          <w:rFonts w:ascii="Times New Roman" w:eastAsia="Times New Roman" w:hAnsi="Times New Roman" w:cs="Times New Roman"/>
-          <w:sz w:val="24"/>
-          <w:szCs w:val="24"/>
-          <w:lang w:val="ru-RU" w:eastAsia="ru-RU"/>
-        </w:rPr>
-        <w:t>he</w:t>
-      </w:r>
-      <w:proofErr w:type="spellEnd"/>
-      <w:r>
-        <w:rPr>
-          <w:rFonts w:ascii="Times New Roman" w:eastAsia="Times New Roman" w:hAnsi="Times New Roman" w:cs="Times New Roman"/>
-          <w:sz w:val="24"/>
-          <w:szCs w:val="24"/>
-          <w:lang w:val="ru-RU" w:eastAsia="ru-RU"/>
-        </w:rPr>
-        <w:t xml:space="preserve"> </w:t>
-      </w:r>
-      <w:proofErr w:type="spellStart"/>
-      <w:r>
-        <w:rPr>
-          <w:rFonts w:ascii="Times New Roman" w:eastAsia="Times New Roman" w:hAnsi="Times New Roman" w:cs="Times New Roman"/>
-          <w:sz w:val="24"/>
-          <w:szCs w:val="24"/>
-          <w:lang w:val="ru-RU" w:eastAsia="ru-RU"/>
-        </w:rPr>
-        <w:t>play</w:t>
-      </w:r>
-      <w:proofErr w:type="spellEnd"/>
-      <w:r>
-        <w:rPr>
-          <w:rFonts w:ascii="Times New Roman" w:eastAsia="Times New Roman" w:hAnsi="Times New Roman" w:cs="Times New Roman"/>
-          <w:sz w:val="24"/>
-          <w:szCs w:val="24"/>
-          <w:lang w:val="ru-RU" w:eastAsia="ru-RU"/>
-        </w:rPr>
-        <w:t xml:space="preserve"> </w:t>
-      </w:r>
-      <w:proofErr w:type="spellStart"/>
-      <w:r>
-        <w:rPr>
-          <w:rFonts w:ascii="Times New Roman" w:eastAsia="Times New Roman" w:hAnsi="Times New Roman" w:cs="Times New Roman"/>
-          <w:sz w:val="24"/>
-          <w:szCs w:val="24"/>
-          <w:lang w:val="ru-RU" w:eastAsia="ru-RU"/>
-        </w:rPr>
-        <w:t>for</w:t>
-      </w:r>
-      <w:proofErr w:type="spellEnd"/>
-      <w:r>
-        <w:rPr>
-          <w:rFonts w:ascii="Times New Roman" w:eastAsia="Times New Roman" w:hAnsi="Times New Roman" w:cs="Times New Roman"/>
-          <w:sz w:val="24"/>
-          <w:szCs w:val="24"/>
-          <w:lang w:val="ru-RU" w:eastAsia="ru-RU"/>
-        </w:rPr>
-        <w:t xml:space="preserve"> </w:t>
-      </w:r>
-      <w:proofErr w:type="spellStart"/>
-      <w:r>
-        <w:rPr>
-          <w:rFonts w:ascii="Times New Roman" w:eastAsia="Times New Roman" w:hAnsi="Times New Roman" w:cs="Times New Roman"/>
-          <w:sz w:val="24"/>
-          <w:szCs w:val="24"/>
-          <w:lang w:val="ru-RU" w:eastAsia="ru-RU"/>
-        </w:rPr>
-        <w:t>Gryffindor</w:t>
-      </w:r>
-      <w:proofErr w:type="spellEnd"/>
-    </w:p>
-    <w:p>
-      <w:pPr>
-        <w:spacing w:after="0" w:line="240" w:lineRule="auto"/>
-        <w:rPr>
-          <w:rFonts w:ascii="Times New Roman" w:eastAsia="Times New Roman" w:hAnsi="Times New Roman" w:cs="Times New Roman"/>
-          <w:sz w:val="24"/>
-          <w:szCs w:val="24"/>
-          <w:lang w:val="ru-RU" w:eastAsia="ru-RU"/>
-        </w:rPr>
-      </w:pPr>
-    </w:p>
-    <w:p>
-      <w:pPr>
-        <w:spacing w:after="0" w:line="240" w:lineRule="auto"/>
-        <w:rPr>
-          <w:rFonts w:ascii="Times New Roman" w:eastAsia="Times New Roman" w:hAnsi="Times New Roman" w:cs="Times New Roman"/>
-          <w:sz w:val="24"/>
-          <w:szCs w:val="24"/>
-          <w:lang w:val="ru-RU" w:eastAsia="ru-RU"/>
-        </w:rPr>
-      </w:pPr>
-      <w:proofErr w:type="spellStart"/>
-      <w:r>
-        <w:rPr>
-          <w:rFonts w:ascii="Times New Roman" w:eastAsia="Times New Roman" w:hAnsi="Times New Roman" w:cs="Times New Roman"/>
-          <w:sz w:val="24"/>
-          <w:szCs w:val="24"/>
-          <w:lang w:val="ru-RU" w:eastAsia="ru-RU"/>
-        </w:rPr>
-        <w:t>Draco</w:t>
+        <w:t>And</w:t>
+      </w:r>
+      <w:proofErr w:type="spellEnd"/>
+      <w:r>
+        <w:rPr>
+          <w:rFonts w:ascii="Times New Roman" w:eastAsia="Times New Roman" w:hAnsi="Times New Roman" w:cs="Times New Roman"/>
+          <w:sz w:val="24"/>
+          <w:szCs w:val="24"/>
+          <w:lang w:val="ru-RU" w:eastAsia="ru-RU"/>
+        </w:rPr>
+        <w:t xml:space="preserve"> </w:t>
+      </w:r>
+      <w:proofErr w:type="spellStart"/>
+      <w:r>
+        <w:rPr>
+          <w:rFonts w:ascii="Times New Roman" w:eastAsia="Times New Roman" w:hAnsi="Times New Roman" w:cs="Times New Roman"/>
+          <w:sz w:val="24"/>
+          <w:szCs w:val="24"/>
+          <w:lang w:val="ru-RU" w:eastAsia="ru-RU"/>
+        </w:rPr>
+        <w:t>now</w:t>
+      </w:r>
+      <w:proofErr w:type="spellEnd"/>
+      <w:r>
+        <w:rPr>
+          <w:rFonts w:ascii="Times New Roman" w:eastAsia="Times New Roman" w:hAnsi="Times New Roman" w:cs="Times New Roman"/>
+          <w:sz w:val="24"/>
+          <w:szCs w:val="24"/>
+          <w:lang w:val="ru-RU" w:eastAsia="ru-RU"/>
+        </w:rPr>
+        <w:t xml:space="preserve"> </w:t>
+      </w:r>
+      <w:proofErr w:type="spellStart"/>
+      <w:r>
+        <w:rPr>
+          <w:rFonts w:ascii="Times New Roman" w:eastAsia="Times New Roman" w:hAnsi="Times New Roman" w:cs="Times New Roman"/>
+          <w:sz w:val="24"/>
+          <w:szCs w:val="24"/>
+          <w:lang w:val="ru-RU" w:eastAsia="ru-RU"/>
+        </w:rPr>
+        <w:t>the</w:t>
+      </w:r>
+      <w:proofErr w:type="spellEnd"/>
+      <w:r>
+        <w:rPr>
+          <w:rFonts w:ascii="Times New Roman" w:eastAsia="Times New Roman" w:hAnsi="Times New Roman" w:cs="Times New Roman"/>
+          <w:sz w:val="24"/>
+          <w:szCs w:val="24"/>
+          <w:lang w:val="ru-RU" w:eastAsia="ru-RU"/>
+        </w:rPr>
+        <w:t xml:space="preserve"> </w:t>
+      </w:r>
+      <w:proofErr w:type="spellStart"/>
+      <w:r>
+        <w:rPr>
+          <w:rFonts w:ascii="Times New Roman" w:eastAsia="Times New Roman" w:hAnsi="Times New Roman" w:cs="Times New Roman"/>
+          <w:sz w:val="24"/>
+          <w:szCs w:val="24"/>
+          <w:lang w:val="ru-RU" w:eastAsia="ru-RU"/>
+        </w:rPr>
+        <w:t>prisoner</w:t>
       </w:r>
       <w:proofErr w:type="spellEnd"/>
       <w:r>
@@ -868,237 +873,37 @@
           <w:szCs w:val="24"/>
           <w:lang w:val="ru-RU" w:eastAsia="ru-RU"/>
         </w:rPr>
-        <w:t xml:space="preserve"> a </w:t>
-      </w:r>
-      <w:proofErr w:type="spellStart"/>
-      <w:r>
-        <w:rPr>
-          <w:rFonts w:ascii="Times New Roman" w:eastAsia="Times New Roman" w:hAnsi="Times New Roman" w:cs="Times New Roman"/>
-          <w:sz w:val="24"/>
-          <w:szCs w:val="24"/>
-          <w:lang w:val="ru-RU" w:eastAsia="ru-RU"/>
-        </w:rPr>
-        <w:t>daddy's</w:t>
-      </w:r>
-      <w:proofErr w:type="spellEnd"/>
-      <w:r>
-        <w:rPr>
-          <w:rFonts w:ascii="Times New Roman" w:eastAsia="Times New Roman" w:hAnsi="Times New Roman" w:cs="Times New Roman"/>
-          <w:sz w:val="24"/>
-          <w:szCs w:val="24"/>
-          <w:lang w:val="ru-RU" w:eastAsia="ru-RU"/>
-        </w:rPr>
-        <w:t xml:space="preserve"> </w:t>
-      </w:r>
-      <w:proofErr w:type="spellStart"/>
-      <w:r>
-        <w:rPr>
-          <w:rFonts w:ascii="Times New Roman" w:eastAsia="Times New Roman" w:hAnsi="Times New Roman" w:cs="Times New Roman"/>
-          <w:sz w:val="24"/>
-          <w:szCs w:val="24"/>
-          <w:lang w:val="ru-RU" w:eastAsia="ru-RU"/>
-        </w:rPr>
-        <w:t>boy</w:t>
-      </w:r>
-      <w:proofErr w:type="spellEnd"/>
-      <w:r>
-        <w:rPr>
-          <w:rFonts w:ascii="Times New Roman" w:eastAsia="Times New Roman" w:hAnsi="Times New Roman" w:cs="Times New Roman"/>
-          <w:sz w:val="24"/>
-          <w:szCs w:val="24"/>
-          <w:lang w:val="ru-RU" w:eastAsia="ru-RU"/>
-        </w:rPr>
-        <w:br/>
-      </w:r>
-      <w:proofErr w:type="spellStart"/>
-      <w:r>
-        <w:rPr>
-          <w:rFonts w:ascii="Times New Roman" w:eastAsia="Times New Roman" w:hAnsi="Times New Roman" w:cs="Times New Roman"/>
-          <w:sz w:val="24"/>
-          <w:szCs w:val="24"/>
-          <w:lang w:val="ru-RU" w:eastAsia="ru-RU"/>
-        </w:rPr>
-        <w:t>Quirrell</w:t>
-      </w:r>
-      <w:proofErr w:type="spellEnd"/>
-      <w:r>
-        <w:rPr>
-          <w:rFonts w:ascii="Times New Roman" w:eastAsia="Times New Roman" w:hAnsi="Times New Roman" w:cs="Times New Roman"/>
-          <w:sz w:val="24"/>
-          <w:szCs w:val="24"/>
-          <w:lang w:val="ru-RU" w:eastAsia="ru-RU"/>
-        </w:rPr>
-        <w:t xml:space="preserve"> </w:t>
-      </w:r>
-      <w:proofErr w:type="spellStart"/>
-      <w:r>
-        <w:rPr>
-          <w:rFonts w:ascii="Times New Roman" w:eastAsia="Times New Roman" w:hAnsi="Times New Roman" w:cs="Times New Roman"/>
-          <w:sz w:val="24"/>
-          <w:szCs w:val="24"/>
-          <w:lang w:val="ru-RU" w:eastAsia="ru-RU"/>
-        </w:rPr>
-        <w:t>becomes</w:t>
-      </w:r>
-      <w:proofErr w:type="spellEnd"/>
-      <w:r>
-        <w:rPr>
-          <w:rFonts w:ascii="Times New Roman" w:eastAsia="Times New Roman" w:hAnsi="Times New Roman" w:cs="Times New Roman"/>
-          <w:sz w:val="24"/>
-          <w:szCs w:val="24"/>
-          <w:lang w:val="ru-RU" w:eastAsia="ru-RU"/>
-        </w:rPr>
-        <w:t xml:space="preserve"> </w:t>
-      </w:r>
-      <w:proofErr w:type="spellStart"/>
-      <w:r>
-        <w:rPr>
-          <w:rFonts w:ascii="Times New Roman" w:eastAsia="Times New Roman" w:hAnsi="Times New Roman" w:cs="Times New Roman"/>
-          <w:sz w:val="24"/>
-          <w:szCs w:val="24"/>
-          <w:lang w:val="ru-RU" w:eastAsia="ru-RU"/>
-        </w:rPr>
-        <w:t>unemployed</w:t>
-      </w:r>
-      <w:proofErr w:type="spellEnd"/>
-      <w:r>
-        <w:rPr>
-          <w:rFonts w:ascii="Times New Roman" w:eastAsia="Times New Roman" w:hAnsi="Times New Roman" w:cs="Times New Roman"/>
-          <w:sz w:val="24"/>
-          <w:szCs w:val="24"/>
-          <w:lang w:val="ru-RU" w:eastAsia="ru-RU"/>
-        </w:rPr>
-        <w:br/>
-      </w:r>
-      <w:proofErr w:type="spellStart"/>
-      <w:r>
-        <w:rPr>
-          <w:rFonts w:ascii="Times New Roman" w:eastAsia="Times New Roman" w:hAnsi="Times New Roman" w:cs="Times New Roman"/>
-          <w:sz w:val="24"/>
-          <w:szCs w:val="24"/>
-          <w:lang w:val="ru-RU" w:eastAsia="ru-RU"/>
-        </w:rPr>
-        <w:t>The</w:t>
-      </w:r>
-      <w:proofErr w:type="spellEnd"/>
-      <w:r>
-        <w:rPr>
-          <w:rFonts w:ascii="Times New Roman" w:eastAsia="Times New Roman" w:hAnsi="Times New Roman" w:cs="Times New Roman"/>
-          <w:sz w:val="24"/>
-          <w:szCs w:val="24"/>
-          <w:lang w:val="ru-RU" w:eastAsia="ru-RU"/>
-        </w:rPr>
-        <w:t xml:space="preserve"> </w:t>
-      </w:r>
-      <w:proofErr w:type="spellStart"/>
-      <w:r>
-        <w:rPr>
-          <w:rFonts w:ascii="Times New Roman" w:eastAsia="Times New Roman" w:hAnsi="Times New Roman" w:cs="Times New Roman"/>
-          <w:sz w:val="24"/>
-          <w:szCs w:val="24"/>
-          <w:lang w:val="ru-RU" w:eastAsia="ru-RU"/>
-        </w:rPr>
-        <w:t>sorcerer's</w:t>
-      </w:r>
-      <w:proofErr w:type="spellEnd"/>
-      <w:r>
-        <w:rPr>
-          <w:rFonts w:ascii="Times New Roman" w:eastAsia="Times New Roman" w:hAnsi="Times New Roman" w:cs="Times New Roman"/>
-          <w:sz w:val="24"/>
-          <w:szCs w:val="24"/>
-          <w:lang w:val="ru-RU" w:eastAsia="ru-RU"/>
-        </w:rPr>
-        <w:t xml:space="preserve"> </w:t>
-      </w:r>
-      <w:proofErr w:type="spellStart"/>
-      <w:r>
-        <w:rPr>
-          <w:rFonts w:ascii="Times New Roman" w:eastAsia="Times New Roman" w:hAnsi="Times New Roman" w:cs="Times New Roman"/>
-          <w:sz w:val="24"/>
-          <w:szCs w:val="24"/>
-          <w:lang w:val="ru-RU" w:eastAsia="ru-RU"/>
-        </w:rPr>
-        <w:t>stone</w:t>
-      </w:r>
-      <w:proofErr w:type="spellEnd"/>
-      <w:r>
-        <w:rPr>
-          <w:rFonts w:ascii="Times New Roman" w:eastAsia="Times New Roman" w:hAnsi="Times New Roman" w:cs="Times New Roman"/>
-          <w:sz w:val="24"/>
-          <w:szCs w:val="24"/>
-          <w:lang w:val="ru-RU" w:eastAsia="ru-RU"/>
-        </w:rPr>
-        <w:t xml:space="preserve"> </w:t>
-      </w:r>
-      <w:proofErr w:type="spellStart"/>
-      <w:r>
-        <w:rPr>
-          <w:rFonts w:ascii="Times New Roman" w:eastAsia="Times New Roman" w:hAnsi="Times New Roman" w:cs="Times New Roman"/>
-          <w:sz w:val="24"/>
-          <w:szCs w:val="24"/>
-          <w:lang w:val="ru-RU" w:eastAsia="ru-RU"/>
-        </w:rPr>
-        <w:t>is</w:t>
-      </w:r>
-      <w:proofErr w:type="spellEnd"/>
-      <w:r>
-        <w:rPr>
-          <w:rFonts w:ascii="Times New Roman" w:eastAsia="Times New Roman" w:hAnsi="Times New Roman" w:cs="Times New Roman"/>
-          <w:sz w:val="24"/>
-          <w:szCs w:val="24"/>
-          <w:lang w:val="ru-RU" w:eastAsia="ru-RU"/>
-        </w:rPr>
-        <w:t xml:space="preserve"> </w:t>
-      </w:r>
-      <w:proofErr w:type="spellStart"/>
-      <w:r>
-        <w:rPr>
-          <w:rFonts w:ascii="Times New Roman" w:eastAsia="Times New Roman" w:hAnsi="Times New Roman" w:cs="Times New Roman"/>
-          <w:sz w:val="24"/>
-          <w:szCs w:val="24"/>
-          <w:lang w:val="ru-RU" w:eastAsia="ru-RU"/>
-        </w:rPr>
-        <w:t>destroyed</w:t>
-      </w:r>
-      <w:proofErr w:type="spellEnd"/>
-      <w:r>
-        <w:rPr>
-          <w:rFonts w:ascii="Times New Roman" w:eastAsia="Times New Roman" w:hAnsi="Times New Roman" w:cs="Times New Roman"/>
-          <w:sz w:val="24"/>
-          <w:szCs w:val="24"/>
-          <w:lang w:val="ru-RU" w:eastAsia="ru-RU"/>
-        </w:rPr>
-        <w:t xml:space="preserve"> </w:t>
-      </w:r>
-      <w:proofErr w:type="spellStart"/>
-      <w:r>
-        <w:rPr>
-          <w:rFonts w:ascii="Times New Roman" w:eastAsia="Times New Roman" w:hAnsi="Times New Roman" w:cs="Times New Roman"/>
-          <w:sz w:val="24"/>
-          <w:szCs w:val="24"/>
-          <w:lang w:val="ru-RU" w:eastAsia="ru-RU"/>
-        </w:rPr>
-        <w:t>by</w:t>
-      </w:r>
-      <w:proofErr w:type="spellEnd"/>
-      <w:r>
-        <w:rPr>
-          <w:rFonts w:ascii="Times New Roman" w:eastAsia="Times New Roman" w:hAnsi="Times New Roman" w:cs="Times New Roman"/>
-          <w:sz w:val="24"/>
-          <w:szCs w:val="24"/>
-          <w:lang w:val="ru-RU" w:eastAsia="ru-RU"/>
-        </w:rPr>
-        <w:t xml:space="preserve"> </w:t>
-      </w:r>
-      <w:proofErr w:type="spellStart"/>
-      <w:r>
-        <w:rPr>
-          <w:rFonts w:ascii="Times New Roman" w:eastAsia="Times New Roman" w:hAnsi="Times New Roman" w:cs="Times New Roman"/>
-          <w:sz w:val="24"/>
-          <w:szCs w:val="24"/>
-          <w:lang w:val="ru-RU" w:eastAsia="ru-RU"/>
-        </w:rPr>
-        <w:t>Dumbledore</w:t>
+        <w:t xml:space="preserve"> </w:t>
+      </w:r>
+      <w:proofErr w:type="spellStart"/>
+      <w:r>
+        <w:rPr>
+          <w:rFonts w:ascii="Times New Roman" w:eastAsia="Times New Roman" w:hAnsi="Times New Roman" w:cs="Times New Roman"/>
+          <w:sz w:val="24"/>
+          <w:szCs w:val="24"/>
+          <w:lang w:val="ru-RU" w:eastAsia="ru-RU"/>
+        </w:rPr>
+        <w:t>at</w:t>
+      </w:r>
+      <w:proofErr w:type="spellEnd"/>
+      <w:r>
+        <w:rPr>
+          <w:rFonts w:ascii="Times New Roman" w:eastAsia="Times New Roman" w:hAnsi="Times New Roman" w:cs="Times New Roman"/>
+          <w:sz w:val="24"/>
+          <w:szCs w:val="24"/>
+          <w:lang w:val="ru-RU" w:eastAsia="ru-RU"/>
+        </w:rPr>
+        <w:t xml:space="preserve"> </w:t>
+      </w:r>
+      <w:proofErr w:type="spellStart"/>
+      <w:r>
+        <w:rPr>
+          <w:rFonts w:ascii="Times New Roman" w:eastAsia="Times New Roman" w:hAnsi="Times New Roman" w:cs="Times New Roman"/>
+          <w:sz w:val="24"/>
+          <w:szCs w:val="24"/>
+          <w:lang w:val="ru-RU" w:eastAsia="ru-RU"/>
+        </w:rPr>
+        <w:t>large</w:t>
       </w:r>
       <w:proofErr w:type="spellEnd"/>
     </w:p>

</xml_diff>